<commit_message>
specifikacija hot fix again
</commit_message>
<xml_diff>
--- a/Predlog projekta.docx
+++ b/Predlog projekta.docx
@@ -641,10 +641,7 @@
       </w:r>
       <w:proofErr w:type="spellStart"/>
       <w:r>
-        <w:t>koj</w:t>
-      </w:r>
-      <w:r>
-        <w:t>i</w:t>
+        <w:t>koji</w:t>
       </w:r>
       <w:proofErr w:type="spellEnd"/>
       <w:r>
@@ -1184,13 +1181,7 @@
         <w:rPr>
           <w:b/>
         </w:rPr>
-        <w:t>Oceki</w:t>
-      </w:r>
-      <w:r>
-        <w:rPr>
-          <w:b/>
-        </w:rPr>
-        <w:t>vani</w:t>
+        <w:t>Ocekivani</w:t>
       </w:r>
       <w:proofErr w:type="spellEnd"/>
       <w:r>
@@ -1761,10 +1752,7 @@
       <w:proofErr w:type="spellStart"/>
       <w:proofErr w:type="gramStart"/>
       <w:r>
-        <w:t>Popus</w:t>
-      </w:r>
-      <w:r>
-        <w:t>ti</w:t>
+        <w:t>Popusti</w:t>
       </w:r>
       <w:proofErr w:type="spellEnd"/>
       <w:r>
@@ -2263,10 +2251,7 @@
       </w:r>
       <w:proofErr w:type="spellStart"/>
       <w:r>
-        <w:t>n</w:t>
-      </w:r>
-      <w:r>
-        <w:t>udi</w:t>
+        <w:t>nudi</w:t>
       </w:r>
       <w:proofErr w:type="spellEnd"/>
       <w:r>
@@ -2593,10 +2578,7 @@
       </w:r>
       <w:proofErr w:type="spellStart"/>
       <w:r>
-        <w:t>generis</w:t>
-      </w:r>
-      <w:r>
-        <w:t>e</w:t>
+        <w:t>generise</w:t>
       </w:r>
       <w:proofErr w:type="spellEnd"/>
       <w:r>
@@ -2997,10 +2979,7 @@
       </w:r>
       <w:proofErr w:type="gramEnd"/>
       <w:r>
-        <w:t xml:space="preserve"> 2%</w:t>
-      </w:r>
-      <w:r>
-        <w:t>.</w:t>
+        <w:t xml:space="preserve"> 2%.</w:t>
       </w:r>
     </w:p>
     <w:p>
@@ -3065,16 +3044,7 @@
       </w:r>
       <w:proofErr w:type="spellEnd"/>
       <w:r>
-        <w:t xml:space="preserve"> 15</w:t>
-      </w:r>
-      <w:r>
-        <w:t xml:space="preserve"> I </w:t>
-      </w:r>
-      <w:r>
-        <w:t>20</w:t>
-      </w:r>
-      <w:r>
-        <w:t xml:space="preserve"> </w:t>
+        <w:t xml:space="preserve"> 15 I 20 </w:t>
       </w:r>
       <w:proofErr w:type="spellStart"/>
       <w:r>
@@ -3152,10 +3122,7 @@
       </w:r>
       <w:proofErr w:type="gramEnd"/>
       <w:r>
-        <w:t xml:space="preserve"> 3</w:t>
-      </w:r>
-      <w:r>
-        <w:t>%.</w:t>
+        <w:t xml:space="preserve"> 3%.</w:t>
       </w:r>
     </w:p>
     <w:p>
@@ -3228,10 +3195,7 @@
       </w:r>
       <w:proofErr w:type="gramEnd"/>
       <w:r>
-        <w:t xml:space="preserve"> 20</w:t>
-      </w:r>
-      <w:r>
-        <w:t xml:space="preserve"> </w:t>
+        <w:t xml:space="preserve"> 20 </w:t>
       </w:r>
       <w:proofErr w:type="spellStart"/>
       <w:r>
@@ -3301,21 +3265,16 @@
       </w:r>
       <w:proofErr w:type="spellEnd"/>
       <w:r>
-        <w:t xml:space="preserve"> od 4</w:t>
-      </w:r>
-      <w:r>
-        <w:t>%.</w:t>
-      </w:r>
-      <w:bookmarkStart w:id="6" w:name="_GoBack"/>
-      <w:bookmarkEnd w:id="6"/>
+        <w:t xml:space="preserve"> od 4%.</w:t>
+      </w:r>
     </w:p>
     <w:p/>
     <w:p>
       <w:pPr>
         <w:pStyle w:val="Heading3"/>
       </w:pPr>
-      <w:bookmarkStart w:id="7" w:name="_ecchnthjrn5z" w:colFirst="0" w:colLast="0"/>
-      <w:bookmarkEnd w:id="7"/>
+      <w:bookmarkStart w:id="6" w:name="_ecchnthjrn5z" w:colFirst="0" w:colLast="0"/>
+      <w:bookmarkEnd w:id="6"/>
       <w:proofErr w:type="spellStart"/>
       <w:r>
         <w:t>Kategorizacija</w:t>
@@ -3406,13 +3365,7 @@
         <w:rPr>
           <w:b/>
         </w:rPr>
-        <w:t>Pra</w:t>
-      </w:r>
-      <w:r>
-        <w:rPr>
-          <w:b/>
-        </w:rPr>
-        <w:t>vilo</w:t>
+        <w:t>Pravilo</w:t>
       </w:r>
       <w:proofErr w:type="spellEnd"/>
       <w:r>
@@ -3746,8 +3699,8 @@
       <w:pPr>
         <w:pStyle w:val="Heading3"/>
       </w:pPr>
-      <w:bookmarkStart w:id="8" w:name="_fk8ybytzkybp" w:colFirst="0" w:colLast="0"/>
-      <w:bookmarkEnd w:id="8"/>
+      <w:bookmarkStart w:id="7" w:name="_fk8ybytzkybp" w:colFirst="0" w:colLast="0"/>
+      <w:bookmarkEnd w:id="7"/>
       <w:proofErr w:type="spellStart"/>
       <w:r>
         <w:lastRenderedPageBreak/>
@@ -4623,156 +4576,12 @@
     </w:p>
     <w:p>
       <w:pPr>
-        <w:numPr>
-          <w:ilvl w:val="0"/>
-          <w:numId w:val="4"/>
-        </w:numPr>
-      </w:pPr>
-      <w:proofErr w:type="spellStart"/>
-      <w:r>
-        <w:rPr>
-          <w:b/>
-        </w:rPr>
-        <w:t>Pravilo</w:t>
-      </w:r>
-      <w:proofErr w:type="spellEnd"/>
-      <w:r>
-        <w:rPr>
-          <w:b/>
-        </w:rPr>
-        <w:t xml:space="preserve"> S1</w:t>
-      </w:r>
-      <w:r>
-        <w:t xml:space="preserve"> - Na </w:t>
-      </w:r>
-      <w:proofErr w:type="spellStart"/>
-      <w:r>
-        <w:t>osnovu</w:t>
-      </w:r>
-      <w:proofErr w:type="spellEnd"/>
-      <w:r>
-        <w:t xml:space="preserve"> </w:t>
-      </w:r>
-      <w:proofErr w:type="spellStart"/>
-      <w:r>
-        <w:t>cinjenice</w:t>
-      </w:r>
-      <w:proofErr w:type="spellEnd"/>
-      <w:r>
-        <w:t xml:space="preserve"> Y1 i </w:t>
-      </w:r>
-      <w:proofErr w:type="spellStart"/>
-      <w:r>
-        <w:t>opcije</w:t>
-      </w:r>
-      <w:proofErr w:type="spellEnd"/>
-      <w:r>
-        <w:t xml:space="preserve"> da </w:t>
-      </w:r>
-      <w:proofErr w:type="spellStart"/>
-      <w:r>
-        <w:t>postoji</w:t>
-      </w:r>
-      <w:proofErr w:type="spellEnd"/>
-      <w:r>
-        <w:t xml:space="preserve"> </w:t>
-      </w:r>
-      <w:proofErr w:type="spellStart"/>
-      <w:r>
-        <w:t>visoko</w:t>
-      </w:r>
-      <w:proofErr w:type="spellEnd"/>
-      <w:r>
-        <w:t xml:space="preserve"> </w:t>
-      </w:r>
-      <w:proofErr w:type="spellStart"/>
-      <w:r>
-        <w:t>sedenje</w:t>
-      </w:r>
-      <w:proofErr w:type="spellEnd"/>
-      <w:r>
-        <w:t xml:space="preserve"> </w:t>
-      </w:r>
-      <w:proofErr w:type="spellStart"/>
-      <w:r>
-        <w:t>pravi</w:t>
-      </w:r>
-      <w:proofErr w:type="spellEnd"/>
-      <w:r>
-        <w:t xml:space="preserve"> se </w:t>
-      </w:r>
-      <w:proofErr w:type="spellStart"/>
-      <w:r>
-        <w:t>cinjenica</w:t>
-      </w:r>
-      <w:proofErr w:type="spellEnd"/>
-      <w:r>
-        <w:t xml:space="preserve"> </w:t>
-      </w:r>
-      <w:r>
-        <w:rPr>
-          <w:b/>
-        </w:rPr>
-        <w:t>L1</w:t>
-      </w:r>
-      <w:r>
-        <w:t xml:space="preserve"> </w:t>
-      </w:r>
-      <w:proofErr w:type="spellStart"/>
-      <w:r>
-        <w:t>koji</w:t>
-      </w:r>
-      <w:proofErr w:type="spellEnd"/>
-      <w:r>
-        <w:t xml:space="preserve"> </w:t>
-      </w:r>
-      <w:proofErr w:type="spellStart"/>
-      <w:r>
-        <w:t>nudi</w:t>
-      </w:r>
-      <w:proofErr w:type="spellEnd"/>
-      <w:r>
-        <w:t xml:space="preserve"> </w:t>
-      </w:r>
-      <w:proofErr w:type="spellStart"/>
-      <w:r>
-        <w:t>restorane</w:t>
-      </w:r>
-      <w:proofErr w:type="spellEnd"/>
-      <w:r>
-        <w:t xml:space="preserve"> </w:t>
-      </w:r>
-      <w:proofErr w:type="spellStart"/>
-      <w:proofErr w:type="gramStart"/>
-      <w:r>
-        <w:t>sa</w:t>
-      </w:r>
-      <w:proofErr w:type="spellEnd"/>
-      <w:proofErr w:type="gramEnd"/>
-      <w:r>
-        <w:t xml:space="preserve"> </w:t>
-      </w:r>
-      <w:proofErr w:type="spellStart"/>
-      <w:r>
-        <w:t>organizov</w:t>
-      </w:r>
-      <w:r>
-        <w:t>anim</w:t>
-      </w:r>
-      <w:proofErr w:type="spellEnd"/>
-      <w:r>
-        <w:t xml:space="preserve"> </w:t>
-      </w:r>
-      <w:proofErr w:type="spellStart"/>
-      <w:r>
-        <w:t>svirkama</w:t>
-      </w:r>
-      <w:proofErr w:type="spellEnd"/>
-      <w:r>
-        <w:t>.</w:t>
+        <w:ind w:left="360"/>
+      </w:pPr>
+      <w:r>
+        <w:t xml:space="preserve"> </w:t>
       </w:r>
     </w:p>
-    <w:p/>
     <w:p>
       <w:proofErr w:type="spellStart"/>
       <w:proofErr w:type="gramStart"/>
@@ -5039,10 +4848,7 @@
       </w:r>
       <w:proofErr w:type="spellStart"/>
       <w:r>
-        <w:t>z</w:t>
-      </w:r>
-      <w:r>
-        <w:t>a</w:t>
+        <w:t>za</w:t>
       </w:r>
       <w:proofErr w:type="spellEnd"/>
       <w:r>
@@ -5167,8 +4973,10 @@
         <w:rPr>
           <w:b/>
         </w:rPr>
-        <w:t xml:space="preserve"> E2</w:t>
-      </w:r>
+        <w:t xml:space="preserve"> E3</w:t>
+      </w:r>
+      <w:bookmarkStart w:id="8" w:name="_GoBack"/>
+      <w:bookmarkEnd w:id="8"/>
       <w:r>
         <w:t xml:space="preserve"> - Na </w:t>
       </w:r>
@@ -5348,10 +5156,7 @@
         <w:t xml:space="preserve"> A4</w:t>
       </w:r>
       <w:r>
-        <w:t xml:space="preserve"> - Na</w:t>
-      </w:r>
-      <w:r>
-        <w:t xml:space="preserve"> </w:t>
+        <w:t xml:space="preserve"> - Na </w:t>
       </w:r>
       <w:proofErr w:type="spellStart"/>
       <w:r>
@@ -5957,7 +5762,6 @@
       </w:pPr>
       <w:proofErr w:type="spellStart"/>
       <w:r>
-        <w:lastRenderedPageBreak/>
         <w:t>Kada</w:t>
       </w:r>
       <w:proofErr w:type="spellEnd"/>
@@ -6051,6 +5855,7 @@
       </w:pPr>
       <w:proofErr w:type="spellStart"/>
       <w:r>
+        <w:lastRenderedPageBreak/>
         <w:t>Kada</w:t>
       </w:r>
       <w:proofErr w:type="spellEnd"/>
@@ -6067,10 +5872,7 @@
       </w:r>
       <w:proofErr w:type="spellStart"/>
       <w:r>
-        <w:t>ko</w:t>
-      </w:r>
-      <w:r>
-        <w:t>risnik</w:t>
+        <w:t>korisnik</w:t>
       </w:r>
       <w:proofErr w:type="spellEnd"/>
       <w:r>
@@ -6331,10 +6133,7 @@
       </w:r>
       <w:proofErr w:type="spellStart"/>
       <w:r>
-        <w:t>mogucnos</w:t>
-      </w:r>
-      <w:r>
-        <w:t>t</w:t>
+        <w:t>mogucnost</w:t>
       </w:r>
       <w:proofErr w:type="spellEnd"/>
       <w:r>
@@ -7487,7 +7286,7 @@
         <w:rFonts w:ascii="Arial" w:eastAsia="Arial" w:hAnsi="Arial" w:cs="Arial"/>
         <w:sz w:val="22"/>
         <w:szCs w:val="22"/>
-        <w:lang w:eastAsia="en-US" w:bidi="ar-SA"/>
+        <w:lang w:val="en-US" w:eastAsia="en-US" w:bidi="ar-SA"/>
       </w:rPr>
     </w:rPrDefault>
     <w:pPrDefault>
@@ -7797,7 +7596,7 @@
         <w:rFonts w:ascii="Arial" w:eastAsia="Arial" w:hAnsi="Arial" w:cs="Arial"/>
         <w:sz w:val="22"/>
         <w:szCs w:val="22"/>
-        <w:lang w:eastAsia="en-US" w:bidi="ar-SA"/>
+        <w:lang w:val="en-US" w:eastAsia="en-US" w:bidi="ar-SA"/>
       </w:rPr>
     </w:rPrDefault>
     <w:pPrDefault>

</xml_diff>

<commit_message>
dodata nova pravila sa accumulate
</commit_message>
<xml_diff>
--- a/Predlog projekta.docx
+++ b/Predlog projekta.docx
@@ -3799,20 +3799,124 @@
         <w:rPr>
           <w:b/>
         </w:rPr>
+        <w:t xml:space="preserve"> L1</w:t>
+      </w:r>
+      <w:r>
+        <w:t xml:space="preserve"> - </w:t>
+      </w:r>
+      <w:proofErr w:type="spellStart"/>
+      <w:r>
+        <w:t>Izabrana</w:t>
+      </w:r>
+      <w:proofErr w:type="spellEnd"/>
+      <w:r>
+        <w:t xml:space="preserve"> je </w:t>
+      </w:r>
+      <w:proofErr w:type="spellStart"/>
+      <w:r>
+        <w:t>opcija</w:t>
+      </w:r>
+      <w:proofErr w:type="spellEnd"/>
+      <w:r>
+        <w:t xml:space="preserve"> </w:t>
+      </w:r>
+      <w:proofErr w:type="spellStart"/>
+      <w:r>
+        <w:t>za</w:t>
+      </w:r>
+      <w:proofErr w:type="spellEnd"/>
+      <w:r>
+        <w:t xml:space="preserve"> </w:t>
+      </w:r>
+      <w:proofErr w:type="spellStart"/>
+      <w:r>
+        <w:t>restorane</w:t>
+      </w:r>
+      <w:proofErr w:type="spellEnd"/>
+      <w:r>
+        <w:t xml:space="preserve"> </w:t>
+      </w:r>
+      <w:proofErr w:type="spellStart"/>
+      <w:proofErr w:type="gramStart"/>
+      <w:r>
+        <w:t>sa</w:t>
+      </w:r>
+      <w:proofErr w:type="spellEnd"/>
+      <w:proofErr w:type="gramEnd"/>
+      <w:r>
+        <w:t xml:space="preserve"> </w:t>
+      </w:r>
+      <w:proofErr w:type="spellStart"/>
+      <w:r>
+        <w:t>ocenom</w:t>
+      </w:r>
+      <w:proofErr w:type="spellEnd"/>
+      <w:r>
+        <w:t xml:space="preserve"> od 0 do 3</w:t>
+      </w:r>
+      <w:r>
+        <w:t xml:space="preserve">. </w:t>
+      </w:r>
+      <w:proofErr w:type="spellStart"/>
+      <w:r>
+        <w:t>Pravi</w:t>
+      </w:r>
+      <w:proofErr w:type="spellEnd"/>
+      <w:r>
+        <w:t xml:space="preserve"> se </w:t>
+      </w:r>
+      <w:proofErr w:type="spellStart"/>
+      <w:r>
+        <w:t>cinjenica</w:t>
+      </w:r>
+      <w:proofErr w:type="spellEnd"/>
+      <w:r>
         <w:t xml:space="preserve"> </w:t>
       </w:r>
       <w:r>
         <w:rPr>
           <w:b/>
         </w:rPr>
-        <w:t>L1</w:t>
-      </w:r>
-      <w:r>
-        <w:t xml:space="preserve"> - </w:t>
-      </w:r>
-      <w:proofErr w:type="spellStart"/>
-      <w:r>
-        <w:t>Izabrana</w:t>
+        <w:t>M1</w:t>
+      </w:r>
+      <w:r>
+        <w:t xml:space="preserve"> </w:t>
+      </w:r>
+      <w:proofErr w:type="spellStart"/>
+      <w:r>
+        <w:t>koja</w:t>
+      </w:r>
+      <w:proofErr w:type="spellEnd"/>
+      <w:r>
+        <w:t xml:space="preserve"> </w:t>
+      </w:r>
+      <w:proofErr w:type="spellStart"/>
+      <w:r>
+        <w:t>daje</w:t>
+      </w:r>
+      <w:proofErr w:type="spellEnd"/>
+      <w:r>
+        <w:t xml:space="preserve"> </w:t>
+      </w:r>
+      <w:proofErr w:type="spellStart"/>
+      <w:r>
+        <w:t>dodatni</w:t>
+      </w:r>
+      <w:proofErr w:type="spellEnd"/>
+      <w:r>
+        <w:t xml:space="preserve"> </w:t>
+      </w:r>
+      <w:proofErr w:type="spellStart"/>
+      <w:r>
+        <w:t>popust</w:t>
+      </w:r>
+      <w:proofErr w:type="spellEnd"/>
+      <w:r>
+        <w:t xml:space="preserve">, </w:t>
+      </w:r>
+      <w:proofErr w:type="spellStart"/>
+      <w:r>
+        <w:t>koji</w:t>
       </w:r>
       <w:proofErr w:type="spellEnd"/>
       <w:r>
@@ -3820,143 +3924,91 @@
       </w:r>
       <w:proofErr w:type="spellStart"/>
       <w:r>
-        <w:t>opcija</w:t>
-      </w:r>
-      <w:proofErr w:type="spellEnd"/>
-      <w:r>
-        <w:t xml:space="preserve"> </w:t>
-      </w:r>
-      <w:proofErr w:type="spellStart"/>
-      <w:r>
-        <w:t>za</w:t>
-      </w:r>
-      <w:proofErr w:type="spellEnd"/>
-      <w:r>
-        <w:t xml:space="preserve"> </w:t>
-      </w:r>
-      <w:proofErr w:type="spellStart"/>
-      <w:r>
-        <w:t>restorane</w:t>
-      </w:r>
-      <w:proofErr w:type="spellEnd"/>
-      <w:r>
-        <w:t xml:space="preserve"> </w:t>
-      </w:r>
-      <w:proofErr w:type="spellStart"/>
+        <w:t>jednak</w:t>
+      </w:r>
+      <w:proofErr w:type="spellEnd"/>
+      <w:r>
+        <w:t xml:space="preserve"> </w:t>
+      </w:r>
+      <w:proofErr w:type="spellStart"/>
+      <w:r>
+        <w:t>zbiru</w:t>
+      </w:r>
+      <w:proofErr w:type="spellEnd"/>
+      <w:r>
+        <w:t xml:space="preserve"> </w:t>
+      </w:r>
+      <w:proofErr w:type="spellStart"/>
+      <w:r>
+        <w:t>svih</w:t>
+      </w:r>
+      <w:proofErr w:type="spellEnd"/>
+      <w:r>
+        <w:t xml:space="preserve"> </w:t>
+      </w:r>
+      <w:proofErr w:type="spellStart"/>
+      <w:r>
+        <w:t>ocena</w:t>
+      </w:r>
+      <w:proofErr w:type="spellEnd"/>
+      <w:r>
+        <w:t xml:space="preserve"> </w:t>
+      </w:r>
+      <w:proofErr w:type="spellStart"/>
+      <w:r>
+        <w:t>restorana</w:t>
+      </w:r>
+      <w:proofErr w:type="spellEnd"/>
+      <w:r>
+        <w:t xml:space="preserve"> </w:t>
+      </w:r>
+      <w:proofErr w:type="spellStart"/>
+      <w:r>
+        <w:t>koji</w:t>
+      </w:r>
+      <w:proofErr w:type="spellEnd"/>
+      <w:r>
+        <w:t xml:space="preserve"> </w:t>
+      </w:r>
+      <w:proofErr w:type="spellStart"/>
+      <w:r>
+        <w:t>imaju</w:t>
+      </w:r>
+      <w:proofErr w:type="spellEnd"/>
+      <w:r>
+        <w:t xml:space="preserve"> </w:t>
+      </w:r>
+      <w:proofErr w:type="spellStart"/>
+      <w:r>
+        <w:t>ocenu</w:t>
+      </w:r>
+      <w:proofErr w:type="spellEnd"/>
+      <w:r>
+        <w:t xml:space="preserve"> </w:t>
+      </w:r>
       <w:proofErr w:type="gramStart"/>
       <w:r>
+        <w:t>od</w:t>
+      </w:r>
+      <w:proofErr w:type="gramEnd"/>
+      <w:r>
+        <w:t xml:space="preserve"> 0 do 3 </w:t>
+      </w:r>
+      <w:proofErr w:type="spellStart"/>
+      <w:r>
+        <w:t>pomnozenu</w:t>
+      </w:r>
+      <w:proofErr w:type="spellEnd"/>
+      <w:r>
+        <w:t xml:space="preserve"> </w:t>
+      </w:r>
+      <w:proofErr w:type="spellStart"/>
+      <w:r>
         <w:t>sa</w:t>
       </w:r>
       <w:proofErr w:type="spellEnd"/>
-      <w:proofErr w:type="gramEnd"/>
-      <w:r>
-        <w:t xml:space="preserve"> </w:t>
-      </w:r>
-      <w:proofErr w:type="spellStart"/>
-      <w:r>
-        <w:t>ocenom</w:t>
-      </w:r>
-      <w:proofErr w:type="spellEnd"/>
-      <w:r>
-        <w:t xml:space="preserve"> od 0 do 1</w:t>
-      </w:r>
-      <w:r>
-        <w:t xml:space="preserve">. </w:t>
-      </w:r>
-      <w:proofErr w:type="spellStart"/>
-      <w:r>
-        <w:t>Pravi</w:t>
-      </w:r>
-      <w:proofErr w:type="spellEnd"/>
-      <w:r>
-        <w:t xml:space="preserve"> se </w:t>
-      </w:r>
-      <w:proofErr w:type="spellStart"/>
-      <w:r>
-        <w:t>cinjenica</w:t>
-      </w:r>
-      <w:proofErr w:type="spellEnd"/>
-      <w:r>
-        <w:t xml:space="preserve"> </w:t>
-      </w:r>
-      <w:r>
-        <w:rPr>
-          <w:b/>
-        </w:rPr>
-        <w:t>M</w:t>
-      </w:r>
-      <w:r>
-        <w:rPr>
-          <w:b/>
-        </w:rPr>
-        <w:t>1</w:t>
-      </w:r>
-      <w:r>
-        <w:t xml:space="preserve"> </w:t>
-      </w:r>
-      <w:proofErr w:type="spellStart"/>
-      <w:r>
-        <w:t>koja</w:t>
-      </w:r>
-      <w:proofErr w:type="spellEnd"/>
-      <w:r>
-        <w:t xml:space="preserve"> </w:t>
-      </w:r>
-      <w:proofErr w:type="spellStart"/>
-      <w:r>
-        <w:t>preporucuje</w:t>
-      </w:r>
-      <w:proofErr w:type="spellEnd"/>
-      <w:r>
-        <w:t xml:space="preserve"> </w:t>
-      </w:r>
-      <w:proofErr w:type="spellStart"/>
-      <w:r>
-        <w:t>sve</w:t>
-      </w:r>
-      <w:proofErr w:type="spellEnd"/>
-      <w:r>
-        <w:t xml:space="preserve"> </w:t>
-      </w:r>
-      <w:proofErr w:type="spellStart"/>
-      <w:r>
-        <w:t>restorane</w:t>
-      </w:r>
-      <w:proofErr w:type="spellEnd"/>
-      <w:r>
-        <w:t xml:space="preserve"> </w:t>
-      </w:r>
-      <w:proofErr w:type="spellStart"/>
-      <w:r>
-        <w:t>koji</w:t>
-      </w:r>
-      <w:proofErr w:type="spellEnd"/>
-      <w:r>
-        <w:t xml:space="preserve"> </w:t>
-      </w:r>
-      <w:proofErr w:type="spellStart"/>
-      <w:r>
-        <w:t>imaju</w:t>
-      </w:r>
-      <w:proofErr w:type="spellEnd"/>
-      <w:r>
-        <w:t xml:space="preserve"> </w:t>
-      </w:r>
-      <w:proofErr w:type="spellStart"/>
-      <w:r>
-        <w:t>ocenu</w:t>
-      </w:r>
-      <w:proofErr w:type="spellEnd"/>
-      <w:r>
-        <w:t xml:space="preserve"> 0 </w:t>
-      </w:r>
-      <w:proofErr w:type="spellStart"/>
-      <w:r>
-        <w:t>do</w:t>
-      </w:r>
-      <w:proofErr w:type="spellEnd"/>
-      <w:r>
-        <w:t xml:space="preserve"> 1</w:t>
+      <w:r>
+        <w:t xml:space="preserve"> 0.2</w:t>
       </w:r>
       <w:r>
         <w:t>.</w:t>
@@ -3981,20 +4033,127 @@
         <w:rPr>
           <w:b/>
         </w:rPr>
-        <w:t xml:space="preserve"> L</w:t>
+        <w:t xml:space="preserve"> L2</w:t>
+      </w:r>
+      <w:r>
+        <w:t xml:space="preserve"> - </w:t>
+      </w:r>
+      <w:proofErr w:type="spellStart"/>
+      <w:r>
+        <w:t>Izabrana</w:t>
+      </w:r>
+      <w:proofErr w:type="spellEnd"/>
+      <w:r>
+        <w:t xml:space="preserve"> je </w:t>
+      </w:r>
+      <w:proofErr w:type="spellStart"/>
+      <w:r>
+        <w:t>op</w:t>
+      </w:r>
+      <w:r>
+        <w:t>cija</w:t>
+      </w:r>
+      <w:proofErr w:type="spellEnd"/>
+      <w:r>
+        <w:t xml:space="preserve"> </w:t>
+      </w:r>
+      <w:proofErr w:type="spellStart"/>
+      <w:r>
+        <w:t>za</w:t>
+      </w:r>
+      <w:proofErr w:type="spellEnd"/>
+      <w:r>
+        <w:t xml:space="preserve"> </w:t>
+      </w:r>
+      <w:proofErr w:type="spellStart"/>
+      <w:r>
+        <w:t>restorane</w:t>
+      </w:r>
+      <w:proofErr w:type="spellEnd"/>
+      <w:r>
+        <w:t xml:space="preserve"> </w:t>
+      </w:r>
+      <w:proofErr w:type="spellStart"/>
+      <w:proofErr w:type="gramStart"/>
+      <w:r>
+        <w:t>sa</w:t>
+      </w:r>
+      <w:proofErr w:type="spellEnd"/>
+      <w:proofErr w:type="gramEnd"/>
+      <w:r>
+        <w:t xml:space="preserve"> </w:t>
+      </w:r>
+      <w:proofErr w:type="spellStart"/>
+      <w:r>
+        <w:t>ocenom</w:t>
+      </w:r>
+      <w:proofErr w:type="spellEnd"/>
+      <w:r>
+        <w:t xml:space="preserve"> od 3 do 5</w:t>
+      </w:r>
+      <w:r>
+        <w:t xml:space="preserve">. </w:t>
+      </w:r>
+      <w:proofErr w:type="spellStart"/>
+      <w:r>
+        <w:t>Pravi</w:t>
+      </w:r>
+      <w:proofErr w:type="spellEnd"/>
+      <w:r>
+        <w:t xml:space="preserve"> se </w:t>
+      </w:r>
+      <w:proofErr w:type="spellStart"/>
+      <w:r>
+        <w:t>cinjenica</w:t>
+      </w:r>
+      <w:proofErr w:type="spellEnd"/>
+      <w:r>
+        <w:t xml:space="preserve"> </w:t>
       </w:r>
       <w:r>
         <w:rPr>
           <w:b/>
         </w:rPr>
-        <w:t>2</w:t>
-      </w:r>
-      <w:r>
-        <w:t xml:space="preserve"> - </w:t>
-      </w:r>
-      <w:proofErr w:type="spellStart"/>
-      <w:r>
-        <w:t>Izabrana</w:t>
+        <w:t>M2</w:t>
+      </w:r>
+      <w:r>
+        <w:t xml:space="preserve"> </w:t>
+      </w:r>
+      <w:proofErr w:type="spellStart"/>
+      <w:r>
+        <w:t>koja</w:t>
+      </w:r>
+      <w:proofErr w:type="spellEnd"/>
+      <w:r>
+        <w:t xml:space="preserve"> </w:t>
+      </w:r>
+      <w:proofErr w:type="spellStart"/>
+      <w:r>
+        <w:t>daje</w:t>
+      </w:r>
+      <w:proofErr w:type="spellEnd"/>
+      <w:r>
+        <w:t xml:space="preserve"> </w:t>
+      </w:r>
+      <w:proofErr w:type="spellStart"/>
+      <w:r>
+        <w:t>dodatni</w:t>
+      </w:r>
+      <w:proofErr w:type="spellEnd"/>
+      <w:r>
+        <w:t xml:space="preserve"> </w:t>
+      </w:r>
+      <w:proofErr w:type="spellStart"/>
+      <w:r>
+        <w:t>popust</w:t>
+      </w:r>
+      <w:proofErr w:type="spellEnd"/>
+      <w:r>
+        <w:t xml:space="preserve">, </w:t>
+      </w:r>
+      <w:proofErr w:type="spellStart"/>
+      <w:r>
+        <w:t>koji</w:t>
       </w:r>
       <w:proofErr w:type="spellEnd"/>
       <w:r>
@@ -4002,724 +4161,97 @@
       </w:r>
       <w:proofErr w:type="spellStart"/>
       <w:r>
-        <w:t>opcija</w:t>
-      </w:r>
-      <w:proofErr w:type="spellEnd"/>
-      <w:r>
-        <w:t xml:space="preserve"> </w:t>
-      </w:r>
-      <w:proofErr w:type="spellStart"/>
-      <w:r>
-        <w:t>za</w:t>
-      </w:r>
-      <w:proofErr w:type="spellEnd"/>
-      <w:r>
-        <w:t xml:space="preserve"> </w:t>
-      </w:r>
-      <w:proofErr w:type="spellStart"/>
-      <w:r>
-        <w:t>restorane</w:t>
-      </w:r>
-      <w:proofErr w:type="spellEnd"/>
-      <w:r>
-        <w:t xml:space="preserve"> </w:t>
-      </w:r>
-      <w:proofErr w:type="spellStart"/>
+        <w:t>jednak</w:t>
+      </w:r>
+      <w:proofErr w:type="spellEnd"/>
+      <w:r>
+        <w:t xml:space="preserve"> </w:t>
+      </w:r>
+      <w:proofErr w:type="spellStart"/>
+      <w:r>
+        <w:t>zbiru</w:t>
+      </w:r>
+      <w:proofErr w:type="spellEnd"/>
+      <w:r>
+        <w:t xml:space="preserve"> </w:t>
+      </w:r>
+      <w:proofErr w:type="spellStart"/>
+      <w:r>
+        <w:t>svih</w:t>
+      </w:r>
+      <w:proofErr w:type="spellEnd"/>
+      <w:r>
+        <w:t xml:space="preserve"> </w:t>
+      </w:r>
+      <w:proofErr w:type="spellStart"/>
+      <w:r>
+        <w:t>ocena</w:t>
+      </w:r>
+      <w:proofErr w:type="spellEnd"/>
+      <w:r>
+        <w:t xml:space="preserve"> </w:t>
+      </w:r>
+      <w:proofErr w:type="spellStart"/>
+      <w:r>
+        <w:t>restorana</w:t>
+      </w:r>
+      <w:proofErr w:type="spellEnd"/>
+      <w:r>
+        <w:t xml:space="preserve"> </w:t>
+      </w:r>
+      <w:proofErr w:type="spellStart"/>
+      <w:r>
+        <w:t>koji</w:t>
+      </w:r>
+      <w:proofErr w:type="spellEnd"/>
+      <w:r>
+        <w:t xml:space="preserve"> </w:t>
+      </w:r>
+      <w:proofErr w:type="spellStart"/>
+      <w:r>
+        <w:t>imaju</w:t>
+      </w:r>
+      <w:proofErr w:type="spellEnd"/>
+      <w:r>
+        <w:t xml:space="preserve"> </w:t>
+      </w:r>
+      <w:proofErr w:type="spellStart"/>
+      <w:r>
+        <w:t>ocenu</w:t>
+      </w:r>
+      <w:proofErr w:type="spellEnd"/>
+      <w:r>
+        <w:t xml:space="preserve"> </w:t>
+      </w:r>
       <w:proofErr w:type="gramStart"/>
       <w:r>
+        <w:t>od</w:t>
+      </w:r>
+      <w:proofErr w:type="gramEnd"/>
+      <w:r>
+        <w:t xml:space="preserve"> 3 do 5 </w:t>
+      </w:r>
+      <w:proofErr w:type="spellStart"/>
+      <w:r>
+        <w:t>pomnozenu</w:t>
+      </w:r>
+      <w:proofErr w:type="spellEnd"/>
+      <w:r>
+        <w:t xml:space="preserve"> </w:t>
+      </w:r>
+      <w:proofErr w:type="spellStart"/>
+      <w:r>
         <w:t>sa</w:t>
       </w:r>
       <w:proofErr w:type="spellEnd"/>
-      <w:proofErr w:type="gramEnd"/>
-      <w:r>
-        <w:t xml:space="preserve"> </w:t>
-      </w:r>
-      <w:proofErr w:type="spellStart"/>
-      <w:r>
-        <w:t>ocenom</w:t>
-      </w:r>
-      <w:proofErr w:type="spellEnd"/>
-      <w:r>
-        <w:t xml:space="preserve"> od 1 do 2</w:t>
-      </w:r>
-      <w:r>
-        <w:t xml:space="preserve">. </w:t>
-      </w:r>
-      <w:proofErr w:type="spellStart"/>
-      <w:r>
-        <w:t>Pravi</w:t>
-      </w:r>
-      <w:proofErr w:type="spellEnd"/>
-      <w:r>
-        <w:t xml:space="preserve"> se </w:t>
-      </w:r>
-      <w:proofErr w:type="spellStart"/>
-      <w:r>
-        <w:t>cinjenica</w:t>
-      </w:r>
-      <w:proofErr w:type="spellEnd"/>
-      <w:r>
-        <w:t xml:space="preserve"> </w:t>
-      </w:r>
-      <w:r>
-        <w:rPr>
-          <w:b/>
-        </w:rPr>
-        <w:t>M</w:t>
-      </w:r>
-      <w:r>
-        <w:rPr>
-          <w:b/>
-        </w:rPr>
-        <w:t>2</w:t>
-      </w:r>
-      <w:r>
-        <w:t xml:space="preserve"> </w:t>
-      </w:r>
-      <w:proofErr w:type="spellStart"/>
-      <w:r>
-        <w:t>koja</w:t>
-      </w:r>
-      <w:proofErr w:type="spellEnd"/>
-      <w:r>
-        <w:t xml:space="preserve"> </w:t>
-      </w:r>
-      <w:proofErr w:type="spellStart"/>
-      <w:r>
-        <w:t>preporucuje</w:t>
-      </w:r>
-      <w:proofErr w:type="spellEnd"/>
-      <w:r>
-        <w:t xml:space="preserve"> </w:t>
-      </w:r>
-      <w:proofErr w:type="spellStart"/>
-      <w:r>
-        <w:t>sve</w:t>
-      </w:r>
-      <w:proofErr w:type="spellEnd"/>
-      <w:r>
-        <w:t xml:space="preserve"> </w:t>
-      </w:r>
-      <w:proofErr w:type="spellStart"/>
-      <w:r>
-        <w:t>restorane</w:t>
-      </w:r>
-      <w:proofErr w:type="spellEnd"/>
-      <w:r>
-        <w:t xml:space="preserve"> </w:t>
-      </w:r>
-      <w:proofErr w:type="spellStart"/>
-      <w:r>
-        <w:t>koji</w:t>
-      </w:r>
-      <w:proofErr w:type="spellEnd"/>
-      <w:r>
-        <w:t xml:space="preserve"> </w:t>
-      </w:r>
-      <w:proofErr w:type="spellStart"/>
-      <w:r>
-        <w:t>imaju</w:t>
-      </w:r>
-      <w:proofErr w:type="spellEnd"/>
-      <w:r>
-        <w:t xml:space="preserve"> </w:t>
-      </w:r>
-      <w:proofErr w:type="spellStart"/>
-      <w:r>
-        <w:t>ocenu</w:t>
-      </w:r>
-      <w:proofErr w:type="spellEnd"/>
-      <w:r>
-        <w:t xml:space="preserve"> 1 </w:t>
-      </w:r>
-      <w:proofErr w:type="spellStart"/>
-      <w:r>
-        <w:t>do</w:t>
-      </w:r>
-      <w:proofErr w:type="spellEnd"/>
-      <w:r>
-        <w:t xml:space="preserve"> 2</w:t>
-      </w:r>
-      <w:r>
-        <w:t>.</w:t>
-      </w:r>
-    </w:p>
-    <w:p>
-      <w:pPr>
-        <w:numPr>
-          <w:ilvl w:val="0"/>
-          <w:numId w:val="9"/>
-        </w:numPr>
-      </w:pPr>
-      <w:proofErr w:type="spellStart"/>
-      <w:r>
-        <w:rPr>
-          <w:b/>
-        </w:rPr>
-        <w:t>Pravilo</w:t>
-      </w:r>
-      <w:proofErr w:type="spellEnd"/>
-      <w:r>
-        <w:rPr>
-          <w:b/>
-        </w:rPr>
-        <w:t xml:space="preserve"> L</w:t>
-      </w:r>
-      <w:r>
-        <w:rPr>
-          <w:b/>
-        </w:rPr>
-        <w:t>3</w:t>
-      </w:r>
-      <w:r>
-        <w:t xml:space="preserve"> - </w:t>
-      </w:r>
-      <w:proofErr w:type="spellStart"/>
-      <w:r>
-        <w:t>Izabrana</w:t>
-      </w:r>
-      <w:proofErr w:type="spellEnd"/>
-      <w:r>
-        <w:t xml:space="preserve"> je </w:t>
-      </w:r>
-      <w:proofErr w:type="spellStart"/>
-      <w:r>
-        <w:t>opcija</w:t>
-      </w:r>
-      <w:proofErr w:type="spellEnd"/>
-      <w:r>
-        <w:t xml:space="preserve"> </w:t>
-      </w:r>
-      <w:proofErr w:type="spellStart"/>
-      <w:r>
-        <w:t>za</w:t>
-      </w:r>
-      <w:proofErr w:type="spellEnd"/>
-      <w:r>
-        <w:t xml:space="preserve"> </w:t>
-      </w:r>
-      <w:proofErr w:type="spellStart"/>
-      <w:r>
-        <w:t>restorane</w:t>
-      </w:r>
-      <w:proofErr w:type="spellEnd"/>
-      <w:r>
-        <w:t xml:space="preserve"> </w:t>
-      </w:r>
-      <w:proofErr w:type="spellStart"/>
-      <w:proofErr w:type="gramStart"/>
-      <w:r>
-        <w:t>sa</w:t>
-      </w:r>
-      <w:proofErr w:type="spellEnd"/>
-      <w:proofErr w:type="gramEnd"/>
-      <w:r>
-        <w:t xml:space="preserve"> </w:t>
-      </w:r>
-      <w:proofErr w:type="spellStart"/>
-      <w:r>
-        <w:t>ocenom</w:t>
-      </w:r>
-      <w:proofErr w:type="spellEnd"/>
-      <w:r>
-        <w:t xml:space="preserve"> od 2 do 3</w:t>
+      <w:r>
+        <w:t xml:space="preserve"> 0.4</w:t>
       </w:r>
       <w:bookmarkStart w:id="7" w:name="_GoBack"/>
       <w:bookmarkEnd w:id="7"/>
       <w:r>
-        <w:t xml:space="preserve">. </w:t>
-      </w:r>
-      <w:proofErr w:type="spellStart"/>
-      <w:r>
-        <w:t>Pravi</w:t>
-      </w:r>
-      <w:proofErr w:type="spellEnd"/>
-      <w:r>
-        <w:t xml:space="preserve"> se </w:t>
-      </w:r>
-      <w:proofErr w:type="spellStart"/>
-      <w:r>
-        <w:t>cinjenica</w:t>
-      </w:r>
-      <w:proofErr w:type="spellEnd"/>
-      <w:r>
-        <w:t xml:space="preserve"> </w:t>
-      </w:r>
-      <w:r>
-        <w:rPr>
-          <w:b/>
-        </w:rPr>
-        <w:t>M2</w:t>
-      </w:r>
-      <w:r>
-        <w:t xml:space="preserve"> </w:t>
-      </w:r>
-      <w:proofErr w:type="spellStart"/>
-      <w:r>
-        <w:t>koja</w:t>
-      </w:r>
-      <w:proofErr w:type="spellEnd"/>
-      <w:r>
-        <w:t xml:space="preserve"> </w:t>
-      </w:r>
-      <w:proofErr w:type="spellStart"/>
-      <w:r>
-        <w:t>preporucuje</w:t>
-      </w:r>
-      <w:proofErr w:type="spellEnd"/>
-      <w:r>
-        <w:t xml:space="preserve"> </w:t>
-      </w:r>
-      <w:proofErr w:type="spellStart"/>
-      <w:r>
-        <w:t>sve</w:t>
-      </w:r>
-      <w:proofErr w:type="spellEnd"/>
-      <w:r>
-        <w:t xml:space="preserve"> </w:t>
-      </w:r>
-      <w:proofErr w:type="spellStart"/>
-      <w:r>
-        <w:t>restorane</w:t>
-      </w:r>
-      <w:proofErr w:type="spellEnd"/>
-      <w:r>
-        <w:t xml:space="preserve"> </w:t>
-      </w:r>
-      <w:proofErr w:type="spellStart"/>
-      <w:r>
-        <w:t>koji</w:t>
-      </w:r>
-      <w:proofErr w:type="spellEnd"/>
-      <w:r>
-        <w:t xml:space="preserve"> </w:t>
-      </w:r>
-      <w:proofErr w:type="spellStart"/>
-      <w:r>
-        <w:t>imaju</w:t>
-      </w:r>
-      <w:proofErr w:type="spellEnd"/>
-      <w:r>
-        <w:t xml:space="preserve"> </w:t>
-      </w:r>
-      <w:proofErr w:type="spellStart"/>
-      <w:r>
-        <w:t>ocenu</w:t>
-      </w:r>
-      <w:proofErr w:type="spellEnd"/>
-      <w:r>
-        <w:t xml:space="preserve"> 2 </w:t>
-      </w:r>
-      <w:proofErr w:type="spellStart"/>
-      <w:r>
-        <w:t>do</w:t>
-      </w:r>
-      <w:proofErr w:type="spellEnd"/>
-      <w:r>
-        <w:t xml:space="preserve"> 3</w:t>
-      </w:r>
-      <w:r>
         <w:t>.</w:t>
       </w:r>
-    </w:p>
-    <w:p>
-      <w:pPr>
-        <w:numPr>
-          <w:ilvl w:val="0"/>
-          <w:numId w:val="9"/>
-        </w:numPr>
-      </w:pPr>
-      <w:proofErr w:type="spellStart"/>
-      <w:r>
-        <w:rPr>
-          <w:b/>
-        </w:rPr>
-        <w:t>Pravilo</w:t>
-      </w:r>
-      <w:proofErr w:type="spellEnd"/>
-      <w:r>
-        <w:rPr>
-          <w:b/>
-        </w:rPr>
-        <w:t xml:space="preserve"> L</w:t>
-      </w:r>
-      <w:r>
-        <w:rPr>
-          <w:b/>
-        </w:rPr>
-        <w:t>4</w:t>
-      </w:r>
-      <w:r>
-        <w:t xml:space="preserve"> - </w:t>
-      </w:r>
-      <w:proofErr w:type="spellStart"/>
-      <w:r>
-        <w:t>Izabrana</w:t>
-      </w:r>
-      <w:proofErr w:type="spellEnd"/>
-      <w:r>
-        <w:t xml:space="preserve"> je </w:t>
-      </w:r>
-      <w:proofErr w:type="spellStart"/>
-      <w:r>
-        <w:t>opcija</w:t>
-      </w:r>
-      <w:proofErr w:type="spellEnd"/>
-      <w:r>
-        <w:t xml:space="preserve"> </w:t>
-      </w:r>
-      <w:proofErr w:type="spellStart"/>
-      <w:r>
-        <w:t>za</w:t>
-      </w:r>
-      <w:proofErr w:type="spellEnd"/>
-      <w:r>
-        <w:t xml:space="preserve"> </w:t>
-      </w:r>
-      <w:proofErr w:type="spellStart"/>
-      <w:r>
-        <w:t>restorane</w:t>
-      </w:r>
-      <w:proofErr w:type="spellEnd"/>
-      <w:r>
-        <w:t xml:space="preserve"> </w:t>
-      </w:r>
-      <w:proofErr w:type="spellStart"/>
-      <w:proofErr w:type="gramStart"/>
-      <w:r>
-        <w:t>sa</w:t>
-      </w:r>
-      <w:proofErr w:type="spellEnd"/>
-      <w:proofErr w:type="gramEnd"/>
-      <w:r>
-        <w:t xml:space="preserve"> </w:t>
-      </w:r>
-      <w:proofErr w:type="spellStart"/>
-      <w:r>
-        <w:t>ocenom</w:t>
-      </w:r>
-      <w:proofErr w:type="spellEnd"/>
-      <w:r>
-        <w:t xml:space="preserve"> od 3 do 4</w:t>
-      </w:r>
-      <w:r>
-        <w:t xml:space="preserve">. </w:t>
-      </w:r>
-      <w:proofErr w:type="spellStart"/>
-      <w:r>
-        <w:t>Pravi</w:t>
-      </w:r>
-      <w:proofErr w:type="spellEnd"/>
-      <w:r>
-        <w:t xml:space="preserve"> se </w:t>
-      </w:r>
-      <w:proofErr w:type="spellStart"/>
-      <w:r>
-        <w:t>cinjenica</w:t>
-      </w:r>
-      <w:proofErr w:type="spellEnd"/>
-      <w:r>
-        <w:t xml:space="preserve"> </w:t>
-      </w:r>
-      <w:r>
-        <w:rPr>
-          <w:b/>
-        </w:rPr>
-        <w:t>M2</w:t>
-      </w:r>
-      <w:r>
-        <w:t xml:space="preserve"> </w:t>
-      </w:r>
-      <w:proofErr w:type="spellStart"/>
-      <w:r>
-        <w:t>koja</w:t>
-      </w:r>
-      <w:proofErr w:type="spellEnd"/>
-      <w:r>
-        <w:t xml:space="preserve"> </w:t>
-      </w:r>
-      <w:proofErr w:type="spellStart"/>
-      <w:r>
-        <w:t>preporucuje</w:t>
-      </w:r>
-      <w:proofErr w:type="spellEnd"/>
-      <w:r>
-        <w:t xml:space="preserve"> </w:t>
-      </w:r>
-      <w:proofErr w:type="spellStart"/>
-      <w:r>
-        <w:t>sve</w:t>
-      </w:r>
-      <w:proofErr w:type="spellEnd"/>
-      <w:r>
-        <w:t xml:space="preserve"> </w:t>
-      </w:r>
-      <w:proofErr w:type="spellStart"/>
-      <w:r>
-        <w:t>restorane</w:t>
-      </w:r>
-      <w:proofErr w:type="spellEnd"/>
-      <w:r>
-        <w:t xml:space="preserve"> </w:t>
-      </w:r>
-      <w:proofErr w:type="spellStart"/>
-      <w:r>
-        <w:t>koji</w:t>
-      </w:r>
-      <w:proofErr w:type="spellEnd"/>
-      <w:r>
-        <w:t xml:space="preserve"> </w:t>
-      </w:r>
-      <w:proofErr w:type="spellStart"/>
-      <w:r>
-        <w:t>imaju</w:t>
-      </w:r>
-      <w:proofErr w:type="spellEnd"/>
-      <w:r>
-        <w:t xml:space="preserve"> </w:t>
-      </w:r>
-      <w:proofErr w:type="spellStart"/>
-      <w:r>
-        <w:t>ocenu</w:t>
-      </w:r>
-      <w:proofErr w:type="spellEnd"/>
-      <w:r>
-        <w:t xml:space="preserve"> 3 </w:t>
-      </w:r>
-      <w:proofErr w:type="spellStart"/>
-      <w:r>
-        <w:t>do</w:t>
-      </w:r>
-      <w:proofErr w:type="spellEnd"/>
-      <w:r>
-        <w:t xml:space="preserve"> 4</w:t>
-      </w:r>
-      <w:r>
-        <w:t>.</w:t>
-      </w:r>
-    </w:p>
-    <w:p>
-      <w:pPr>
-        <w:numPr>
-          <w:ilvl w:val="0"/>
-          <w:numId w:val="9"/>
-        </w:numPr>
-      </w:pPr>
-      <w:proofErr w:type="spellStart"/>
-      <w:r>
-        <w:rPr>
-          <w:b/>
-        </w:rPr>
-        <w:t>Pravilo</w:t>
-      </w:r>
-      <w:proofErr w:type="spellEnd"/>
-      <w:r>
-        <w:rPr>
-          <w:b/>
-        </w:rPr>
-        <w:t xml:space="preserve"> L</w:t>
-      </w:r>
-      <w:r>
-        <w:rPr>
-          <w:b/>
-        </w:rPr>
-        <w:t>5</w:t>
-      </w:r>
-      <w:r>
-        <w:t xml:space="preserve"> - </w:t>
-      </w:r>
-      <w:proofErr w:type="spellStart"/>
-      <w:r>
-        <w:t>Izabrana</w:t>
-      </w:r>
-      <w:proofErr w:type="spellEnd"/>
-      <w:r>
-        <w:t xml:space="preserve"> je </w:t>
-      </w:r>
-      <w:proofErr w:type="spellStart"/>
-      <w:r>
-        <w:t>opcija</w:t>
-      </w:r>
-      <w:proofErr w:type="spellEnd"/>
-      <w:r>
-        <w:t xml:space="preserve"> </w:t>
-      </w:r>
-      <w:proofErr w:type="spellStart"/>
-      <w:r>
-        <w:t>za</w:t>
-      </w:r>
-      <w:proofErr w:type="spellEnd"/>
-      <w:r>
-        <w:t xml:space="preserve"> </w:t>
-      </w:r>
-      <w:proofErr w:type="spellStart"/>
-      <w:r>
-        <w:t>restorane</w:t>
-      </w:r>
-      <w:proofErr w:type="spellEnd"/>
-      <w:r>
-        <w:t xml:space="preserve"> </w:t>
-      </w:r>
-      <w:proofErr w:type="spellStart"/>
-      <w:proofErr w:type="gramStart"/>
-      <w:r>
-        <w:t>sa</w:t>
-      </w:r>
-      <w:proofErr w:type="spellEnd"/>
-      <w:proofErr w:type="gramEnd"/>
-      <w:r>
-        <w:t xml:space="preserve"> </w:t>
-      </w:r>
-      <w:proofErr w:type="spellStart"/>
-      <w:r>
-        <w:t>ocenom</w:t>
-      </w:r>
-      <w:proofErr w:type="spellEnd"/>
-      <w:r>
-        <w:t xml:space="preserve"> od 4 do 5</w:t>
-      </w:r>
-      <w:r>
-        <w:t xml:space="preserve">. </w:t>
-      </w:r>
-      <w:proofErr w:type="spellStart"/>
-      <w:r>
-        <w:t>Pravi</w:t>
-      </w:r>
-      <w:proofErr w:type="spellEnd"/>
-      <w:r>
-        <w:t xml:space="preserve"> se </w:t>
-      </w:r>
-      <w:proofErr w:type="spellStart"/>
-      <w:r>
-        <w:t>cinjenica</w:t>
-      </w:r>
-      <w:proofErr w:type="spellEnd"/>
-      <w:r>
-        <w:t xml:space="preserve"> </w:t>
-      </w:r>
-      <w:r>
-        <w:rPr>
-          <w:b/>
-        </w:rPr>
-        <w:t>M2</w:t>
-      </w:r>
-      <w:r>
-        <w:t xml:space="preserve"> </w:t>
-      </w:r>
-      <w:proofErr w:type="spellStart"/>
-      <w:r>
-        <w:t>koja</w:t>
-      </w:r>
-      <w:proofErr w:type="spellEnd"/>
-      <w:r>
-        <w:t xml:space="preserve"> </w:t>
-      </w:r>
-      <w:proofErr w:type="spellStart"/>
-      <w:r>
-        <w:t>preporucuje</w:t>
-      </w:r>
-      <w:proofErr w:type="spellEnd"/>
-      <w:r>
-        <w:t xml:space="preserve"> </w:t>
-      </w:r>
-      <w:proofErr w:type="spellStart"/>
-      <w:r>
-        <w:t>sve</w:t>
-      </w:r>
-      <w:proofErr w:type="spellEnd"/>
-      <w:r>
-        <w:t xml:space="preserve"> </w:t>
-      </w:r>
-      <w:proofErr w:type="spellStart"/>
-      <w:r>
-        <w:t>restorane</w:t>
-      </w:r>
-      <w:proofErr w:type="spellEnd"/>
-      <w:r>
-        <w:t xml:space="preserve"> </w:t>
-      </w:r>
-      <w:proofErr w:type="spellStart"/>
-      <w:r>
-        <w:t>koji</w:t>
-      </w:r>
-      <w:proofErr w:type="spellEnd"/>
-      <w:r>
-        <w:t xml:space="preserve"> </w:t>
-      </w:r>
-      <w:proofErr w:type="spellStart"/>
-      <w:r>
-        <w:t>imaju</w:t>
-      </w:r>
-      <w:proofErr w:type="spellEnd"/>
-      <w:r>
-        <w:t xml:space="preserve"> </w:t>
-      </w:r>
-      <w:proofErr w:type="spellStart"/>
-      <w:r>
-        <w:t>ocenu</w:t>
-      </w:r>
-      <w:proofErr w:type="spellEnd"/>
-      <w:r>
-        <w:t xml:space="preserve"> 4 </w:t>
-      </w:r>
-      <w:proofErr w:type="spellStart"/>
-      <w:r>
-        <w:t>do</w:t>
-      </w:r>
-      <w:proofErr w:type="spellEnd"/>
-      <w:r>
-        <w:t xml:space="preserve"> 5</w:t>
-      </w:r>
-      <w:r>
-        <w:t>.</w:t>
-      </w:r>
-    </w:p>
-    <w:p/>
-    <w:p>
-      <w:pPr>
-        <w:pStyle w:val="Heading3"/>
-      </w:pPr>
-      <w:bookmarkStart w:id="8" w:name="_fk8ybytzkybp" w:colFirst="0" w:colLast="0"/>
-      <w:bookmarkEnd w:id="8"/>
-      <w:proofErr w:type="spellStart"/>
-      <w:r>
-        <w:t>Kategorizacija</w:t>
-      </w:r>
-      <w:proofErr w:type="spellEnd"/>
-      <w:r>
-        <w:t xml:space="preserve"> </w:t>
-      </w:r>
-      <w:proofErr w:type="spellStart"/>
-      <w:r>
-        <w:t>restorana</w:t>
-      </w:r>
-      <w:proofErr w:type="spellEnd"/>
-      <w:r>
-        <w:t xml:space="preserve"> </w:t>
-      </w:r>
-      <w:proofErr w:type="spellStart"/>
-      <w:proofErr w:type="gramStart"/>
-      <w:r>
-        <w:t>na</w:t>
-      </w:r>
-      <w:proofErr w:type="spellEnd"/>
-      <w:proofErr w:type="gramEnd"/>
-      <w:r>
-        <w:t xml:space="preserve"> </w:t>
-      </w:r>
-      <w:proofErr w:type="spellStart"/>
-      <w:r>
-        <w:t>osnovu</w:t>
-      </w:r>
-      <w:proofErr w:type="spellEnd"/>
-      <w:r>
-        <w:t xml:space="preserve"> </w:t>
-      </w:r>
-      <w:proofErr w:type="spellStart"/>
-      <w:r>
-        <w:t>atmosfere</w:t>
-      </w:r>
-      <w:proofErr w:type="spellEnd"/>
     </w:p>
     <w:p>
       <w:proofErr w:type="spellStart"/>
@@ -6261,7 +5793,6 @@
         <w:rPr>
           <w:b/>
         </w:rPr>
-        <w:lastRenderedPageBreak/>
         <w:t>Pravilo</w:t>
       </w:r>
       <w:proofErr w:type="spellEnd"/>
@@ -6577,9 +6108,10 @@
       <w:pPr>
         <w:pStyle w:val="Heading2"/>
       </w:pPr>
-      <w:bookmarkStart w:id="9" w:name="_9y3ez5ggflqf" w:colFirst="0" w:colLast="0"/>
-      <w:bookmarkEnd w:id="9"/>
-      <w:r>
+      <w:bookmarkStart w:id="8" w:name="_9y3ez5ggflqf" w:colFirst="0" w:colLast="0"/>
+      <w:bookmarkEnd w:id="8"/>
+      <w:r>
+        <w:lastRenderedPageBreak/>
         <w:t>Complex event processing</w:t>
       </w:r>
     </w:p>
@@ -7079,8 +6611,8 @@
       <w:pPr>
         <w:pStyle w:val="Heading2"/>
       </w:pPr>
-      <w:bookmarkStart w:id="10" w:name="_w3bn0ckqqc34" w:colFirst="0" w:colLast="0"/>
-      <w:bookmarkEnd w:id="10"/>
+      <w:bookmarkStart w:id="9" w:name="_w3bn0ckqqc34" w:colFirst="0" w:colLast="0"/>
+      <w:bookmarkEnd w:id="9"/>
       <w:proofErr w:type="spellStart"/>
       <w:r>
         <w:t>Generisanje</w:t>

</xml_diff>